<commit_message>
even een spatie toe gevoegt
ik heb tussen if (stuff) een spatrie op deze plek gezet
</commit_message>
<xml_diff>
--- a/Documents/ConventionsPHP.docx
+++ b/Documents/ConventionsPHP.docx
@@ -206,6 +206,14 @@
         <w:t>if</w:t>
       </w:r>
       <w:proofErr w:type="spellEnd"/>
+      <w:r>
+        <w:rPr>
+          <w:sz w:val="24"/>
+        </w:rPr>
+        <w:t xml:space="preserve"> </w:t>
+      </w:r>
+      <w:bookmarkStart w:id="0" w:name="_GoBack"/>
+      <w:bookmarkEnd w:id="0"/>
       <w:r>
         <w:rPr>
           <w:sz w:val="24"/>
@@ -1231,8 +1239,6 @@
         </w:rPr>
         <w:t xml:space="preserve"> en ‘ ’ binnen de command</w:t>
       </w:r>
-      <w:bookmarkStart w:id="0" w:name="_GoBack"/>
-      <w:bookmarkEnd w:id="0"/>
     </w:p>
     <w:sectPr>
       <w:pgSz w:w="11906" w:h="16838"/>

</xml_diff>